<commit_message>
Update Assignment 2 Report - Group 6.docx
Just corrected my surname
</commit_message>
<xml_diff>
--- a/Assignment 2 Report - Group 6.docx
+++ b/Assignment 2 Report - Group 6.docx
@@ -1,6 +1,6 @@
 
 <file path=word/document.xml><?xml version="1.0" encoding="utf-8"?>
-<w:document xmlns:wpc="http://schemas.microsoft.com/office/word/2010/wordprocessingCanvas" xmlns:cx="http://schemas.microsoft.com/office/drawing/2014/chartex" xmlns:cx1="http://schemas.microsoft.com/office/drawing/2015/9/8/chartex" xmlns:cx2="http://schemas.microsoft.com/office/drawing/2015/10/21/chartex" xmlns:cx3="http://schemas.microsoft.com/office/drawing/2016/5/9/chartex" xmlns:cx4="http://schemas.microsoft.com/office/drawing/2016/5/10/chartex" xmlns:cx5="http://schemas.microsoft.com/office/drawing/2016/5/11/chartex" xmlns:cx6="http://schemas.microsoft.com/office/drawing/2016/5/12/chartex" xmlns:cx7="http://schemas.microsoft.com/office/drawing/2016/5/13/chartex" xmlns:cx8="http://schemas.microsoft.com/office/drawing/2016/5/14/chartex" xmlns:mc="http://schemas.openxmlformats.org/markup-compatibility/2006" xmlns:aink="http://schemas.microsoft.com/office/drawing/2016/ink" xmlns:am3d="http://schemas.microsoft.com/office/drawing/2017/model3d" xmlns:o="urn:schemas-microsoft-com:office:office" xmlns:oel="http://schemas.microsoft.com/office/2019/extlst" xmlns:r="http://schemas.openxmlformats.org/officeDocument/2006/relationships" xmlns:m="http://schemas.openxmlformats.org/officeDocument/2006/math" xmlns:v="urn:schemas-microsoft-com:vml" xmlns:wp14="http://schemas.microsoft.com/office/word/2010/wordprocessingDrawing" xmlns:wp="http://schemas.openxmlformats.org/drawingml/2006/wordprocessingDrawing" xmlns:w10="urn:schemas-microsoft-com:office:word" xmlns:w="http://schemas.openxmlformats.org/wordprocessingml/2006/main" xmlns:w14="http://schemas.microsoft.com/office/word/2010/wordml" xmlns:w15="http://schemas.microsoft.com/office/word/2012/wordml" xmlns:w16cex="http://schemas.microsoft.com/office/word/2018/wordml/cex" xmlns:w16cid="http://schemas.microsoft.com/office/word/2016/wordml/cid" xmlns:w16="http://schemas.microsoft.com/office/word/2018/wordml" xmlns:w16sdtdh="http://schemas.microsoft.com/office/word/2020/wordml/sdtdatahash" xmlns:w16se="http://schemas.microsoft.com/office/word/2015/wordml/symex" xmlns:wpg="http://schemas.microsoft.com/office/word/2010/wordprocessingGroup" xmlns:wpi="http://schemas.microsoft.com/office/word/2010/wordprocessingInk" xmlns:wne="http://schemas.microsoft.com/office/word/2006/wordml" xmlns:wps="http://schemas.microsoft.com/office/word/2010/wordprocessingShape" mc:Ignorable="w14 w15 w16se w16cid w16 w16cex w16sdtdh wp14">
+<w:document xmlns:wpc="http://schemas.microsoft.com/office/word/2010/wordprocessingCanvas" xmlns:mc="http://schemas.openxmlformats.org/markup-compatibility/2006" xmlns:o="urn:schemas-microsoft-com:office:office" xmlns:r="http://schemas.openxmlformats.org/officeDocument/2006/relationships" xmlns:m="http://schemas.openxmlformats.org/officeDocument/2006/math" xmlns:v="urn:schemas-microsoft-com:vml" xmlns:wp14="http://schemas.microsoft.com/office/word/2010/wordprocessingDrawing" xmlns:wp="http://schemas.openxmlformats.org/drawingml/2006/wordprocessingDrawing" xmlns:w10="urn:schemas-microsoft-com:office:word" xmlns:w="http://schemas.openxmlformats.org/wordprocessingml/2006/main" xmlns:w14="http://schemas.microsoft.com/office/word/2010/wordml" xmlns:w15="http://schemas.microsoft.com/office/word/2012/wordml" xmlns:wpg="http://schemas.microsoft.com/office/word/2010/wordprocessingGroup" xmlns:wpi="http://schemas.microsoft.com/office/word/2010/wordprocessingInk" xmlns:wne="http://schemas.microsoft.com/office/word/2006/wordml" xmlns:wps="http://schemas.microsoft.com/office/word/2010/wordprocessingShape" mc:Ignorable="w14 w15 wp14">
   <w:body>
     <w:p>
       <w:pPr>
@@ -130,62 +130,91 @@
           <w:rFonts w:ascii="Arial" w:hAnsi="Arial" w:cs="Arial"/>
           <w:lang w:val="en-US"/>
         </w:rPr>
-        <w:t>Sean Howard</w:t>
-      </w:r>
-    </w:p>
-    <w:p>
-      <w:pPr>
-        <w:spacing w:after="0" w:line="240" w:lineRule="auto"/>
-        <w:jc w:val="both"/>
-        <w:rPr>
-          <w:rFonts w:ascii="Arial" w:hAnsi="Arial" w:cs="Arial"/>
-          <w:lang w:val="en-US"/>
-        </w:rPr>
-      </w:pPr>
-      <w:r>
-        <w:rPr>
-          <w:rFonts w:ascii="Arial" w:hAnsi="Arial" w:cs="Arial"/>
-          <w:lang w:val="en-US"/>
-        </w:rPr>
-        <w:t>Yuxiao Liu</w:t>
-      </w:r>
-    </w:p>
-    <w:p>
-      <w:pPr>
-        <w:spacing w:after="0" w:line="240" w:lineRule="auto"/>
-        <w:jc w:val="both"/>
-        <w:rPr>
-          <w:rFonts w:ascii="Arial" w:hAnsi="Arial" w:cs="Arial"/>
-          <w:lang w:val="en-US"/>
-        </w:rPr>
-      </w:pPr>
-      <w:r>
-        <w:rPr>
-          <w:rFonts w:ascii="Arial" w:hAnsi="Arial" w:cs="Arial"/>
-          <w:lang w:val="en-US"/>
-        </w:rPr>
-        <w:t>Feng Nie</w:t>
-      </w:r>
-    </w:p>
-    <w:p>
-      <w:pPr>
-        <w:spacing w:after="0" w:line="240" w:lineRule="auto"/>
-        <w:jc w:val="both"/>
-        <w:rPr>
-          <w:rFonts w:ascii="Arial" w:hAnsi="Arial" w:cs="Arial"/>
-          <w:lang w:val="en-US"/>
-        </w:rPr>
-      </w:pPr>
-    </w:p>
-    <w:p>
-      <w:pPr>
-        <w:spacing w:after="0" w:line="240" w:lineRule="auto"/>
-        <w:jc w:val="both"/>
-        <w:rPr>
-          <w:rFonts w:ascii="Arial" w:hAnsi="Arial" w:cs="Arial"/>
-          <w:lang w:val="en-US"/>
-        </w:rPr>
-      </w:pPr>
+        <w:t xml:space="preserve">Sean </w:t>
+      </w:r>
+      <w:proofErr w:type="spellStart"/>
+      <w:r>
+        <w:rPr>
+          <w:rFonts w:ascii="Arial" w:hAnsi="Arial" w:cs="Arial"/>
+          <w:lang w:val="en-US"/>
+        </w:rPr>
+        <w:t>Howman</w:t>
+      </w:r>
+      <w:proofErr w:type="spellEnd"/>
+    </w:p>
+    <w:p>
+      <w:pPr>
+        <w:spacing w:after="0" w:line="240" w:lineRule="auto"/>
+        <w:jc w:val="both"/>
+        <w:rPr>
+          <w:rFonts w:ascii="Arial" w:hAnsi="Arial" w:cs="Arial"/>
+          <w:lang w:val="en-US"/>
+        </w:rPr>
+      </w:pPr>
+      <w:proofErr w:type="spellStart"/>
+      <w:r>
+        <w:rPr>
+          <w:rFonts w:ascii="Arial" w:hAnsi="Arial" w:cs="Arial"/>
+          <w:lang w:val="en-US"/>
+        </w:rPr>
+        <w:t>Yuxiao</w:t>
+      </w:r>
+      <w:proofErr w:type="spellEnd"/>
+      <w:r>
+        <w:rPr>
+          <w:rFonts w:ascii="Arial" w:hAnsi="Arial" w:cs="Arial"/>
+          <w:lang w:val="en-US"/>
+        </w:rPr>
+        <w:t xml:space="preserve"> Liu</w:t>
+      </w:r>
+    </w:p>
+    <w:p>
+      <w:pPr>
+        <w:spacing w:after="0" w:line="240" w:lineRule="auto"/>
+        <w:jc w:val="both"/>
+        <w:rPr>
+          <w:rFonts w:ascii="Arial" w:hAnsi="Arial" w:cs="Arial"/>
+          <w:lang w:val="en-US"/>
+        </w:rPr>
+      </w:pPr>
+      <w:r>
+        <w:rPr>
+          <w:rFonts w:ascii="Arial" w:hAnsi="Arial" w:cs="Arial"/>
+          <w:lang w:val="en-US"/>
+        </w:rPr>
+        <w:t xml:space="preserve">Feng </w:t>
+      </w:r>
+      <w:proofErr w:type="spellStart"/>
+      <w:r>
+        <w:rPr>
+          <w:rFonts w:ascii="Arial" w:hAnsi="Arial" w:cs="Arial"/>
+          <w:lang w:val="en-US"/>
+        </w:rPr>
+        <w:t>Nie</w:t>
+      </w:r>
+      <w:proofErr w:type="spellEnd"/>
+    </w:p>
+    <w:p>
+      <w:pPr>
+        <w:spacing w:after="0" w:line="240" w:lineRule="auto"/>
+        <w:jc w:val="both"/>
+        <w:rPr>
+          <w:rFonts w:ascii="Arial" w:hAnsi="Arial" w:cs="Arial"/>
+          <w:lang w:val="en-US"/>
+        </w:rPr>
+      </w:pPr>
+    </w:p>
+    <w:p>
+      <w:pPr>
+        <w:spacing w:after="0" w:line="240" w:lineRule="auto"/>
+        <w:jc w:val="both"/>
+        <w:rPr>
+          <w:rFonts w:ascii="Arial" w:hAnsi="Arial" w:cs="Arial"/>
+          <w:lang w:val="en-US"/>
+        </w:rPr>
+      </w:pPr>
+      <w:bookmarkStart w:id="0" w:name="_GoBack"/>
+      <w:bookmarkEnd w:id="0"/>
     </w:p>
     <w:p>
       <w:pPr>
@@ -765,7 +794,23 @@
           <w:rFonts w:ascii="Arial" w:hAnsi="Arial" w:cs="Arial"/>
           <w:lang w:val="en-US"/>
         </w:rPr>
-        <w:t>With the price-demand dataset, we’ve deleted the column for the region, grouped by date and picked the highest demand and price category. We’ve modified the date format to match the one in the weather dataset.  We have selected the daily maximum demand and price category.</w:t>
+        <w:t xml:space="preserve">With the price-demand dataset, we’ve deleted the column for the region, grouped by date and picked the highest demand and price category. We’ve modified the date format to match the one in the </w:t>
+      </w:r>
+      <w:proofErr w:type="gramStart"/>
+      <w:r>
+        <w:rPr>
+          <w:rFonts w:ascii="Arial" w:hAnsi="Arial" w:cs="Arial"/>
+          <w:lang w:val="en-US"/>
+        </w:rPr>
+        <w:t>weather</w:t>
+      </w:r>
+      <w:proofErr w:type="gramEnd"/>
+      <w:r>
+        <w:rPr>
+          <w:rFonts w:ascii="Arial" w:hAnsi="Arial" w:cs="Arial"/>
+          <w:lang w:val="en-US"/>
+        </w:rPr>
+        <w:t xml:space="preserve"> dataset.  We have selected the daily maximum demand and price category.</w:t>
       </w:r>
     </w:p>
     <w:p>
@@ -1865,7 +1910,23 @@
           <w:rFonts w:ascii="Arial" w:hAnsi="Arial" w:cs="Arial"/>
           <w:lang w:val="en-US"/>
         </w:rPr>
-        <w:t xml:space="preserve">Features were selected by observing scatterplots in OpenRefine, removing features that appear to be correlated with each other. Also removed wind direction features as unnecessary. </w:t>
+        <w:t xml:space="preserve">Features were selected by observing scatterplots in </w:t>
+      </w:r>
+      <w:proofErr w:type="spellStart"/>
+      <w:r>
+        <w:rPr>
+          <w:rFonts w:ascii="Arial" w:hAnsi="Arial" w:cs="Arial"/>
+          <w:lang w:val="en-US"/>
+        </w:rPr>
+        <w:t>OpenRefine</w:t>
+      </w:r>
+      <w:proofErr w:type="spellEnd"/>
+      <w:r>
+        <w:rPr>
+          <w:rFonts w:ascii="Arial" w:hAnsi="Arial" w:cs="Arial"/>
+          <w:lang w:val="en-US"/>
+        </w:rPr>
+        <w:t xml:space="preserve">, removing features that appear to be correlated with each other. Also removed wind direction features as unnecessary. </w:t>
       </w:r>
       <w:r>
         <w:rPr>
@@ -1888,12 +1949,37 @@
         </w:rPr>
         <w:t xml:space="preserve">using </w:t>
       </w:r>
-      <w:r>
-        <w:rPr>
-          <w:rFonts w:ascii="Arial" w:hAnsi="Arial" w:cs="Arial"/>
-          <w:lang w:val="en-US"/>
-        </w:rPr>
-        <w:t>max_temp as feature, but min_temp seems to work better.</w:t>
+      <w:proofErr w:type="spellStart"/>
+      <w:r>
+        <w:rPr>
+          <w:rFonts w:ascii="Arial" w:hAnsi="Arial" w:cs="Arial"/>
+          <w:lang w:val="en-US"/>
+        </w:rPr>
+        <w:t>max_temp</w:t>
+      </w:r>
+      <w:proofErr w:type="spellEnd"/>
+      <w:r>
+        <w:rPr>
+          <w:rFonts w:ascii="Arial" w:hAnsi="Arial" w:cs="Arial"/>
+          <w:lang w:val="en-US"/>
+        </w:rPr>
+        <w:t xml:space="preserve"> as feature, but </w:t>
+      </w:r>
+      <w:proofErr w:type="spellStart"/>
+      <w:r>
+        <w:rPr>
+          <w:rFonts w:ascii="Arial" w:hAnsi="Arial" w:cs="Arial"/>
+          <w:lang w:val="en-US"/>
+        </w:rPr>
+        <w:t>min_temp</w:t>
+      </w:r>
+      <w:proofErr w:type="spellEnd"/>
+      <w:r>
+        <w:rPr>
+          <w:rFonts w:ascii="Arial" w:hAnsi="Arial" w:cs="Arial"/>
+          <w:lang w:val="en-US"/>
+        </w:rPr>
+        <w:t xml:space="preserve"> seems to work better.</w:t>
       </w:r>
     </w:p>
     <w:p>
@@ -2068,6 +2154,7 @@
       <w:r>
         <w:rPr>
           <w:noProof/>
+          <w:lang w:eastAsia="en-AU"/>
         </w:rPr>
         <w:drawing>
           <wp:inline distT="0" distB="0" distL="0" distR="0" wp14:anchorId="5FAD34B0" wp14:editId="12CB348F">
@@ -2975,7 +3062,7 @@
 </file>
 
 <file path=word/endnotes.xml><?xml version="1.0" encoding="utf-8"?>
-<w:endnotes xmlns:wpc="http://schemas.microsoft.com/office/word/2010/wordprocessingCanvas" xmlns:cx="http://schemas.microsoft.com/office/drawing/2014/chartex" xmlns:cx1="http://schemas.microsoft.com/office/drawing/2015/9/8/chartex" xmlns:cx2="http://schemas.microsoft.com/office/drawing/2015/10/21/chartex" xmlns:cx3="http://schemas.microsoft.com/office/drawing/2016/5/9/chartex" xmlns:cx4="http://schemas.microsoft.com/office/drawing/2016/5/10/chartex" xmlns:cx5="http://schemas.microsoft.com/office/drawing/2016/5/11/chartex" xmlns:cx6="http://schemas.microsoft.com/office/drawing/2016/5/12/chartex" xmlns:cx7="http://schemas.microsoft.com/office/drawing/2016/5/13/chartex" xmlns:cx8="http://schemas.microsoft.com/office/drawing/2016/5/14/chartex" xmlns:mc="http://schemas.openxmlformats.org/markup-compatibility/2006" xmlns:aink="http://schemas.microsoft.com/office/drawing/2016/ink" xmlns:am3d="http://schemas.microsoft.com/office/drawing/2017/model3d" xmlns:o="urn:schemas-microsoft-com:office:office" xmlns:oel="http://schemas.microsoft.com/office/2019/extlst" xmlns:r="http://schemas.openxmlformats.org/officeDocument/2006/relationships" xmlns:m="http://schemas.openxmlformats.org/officeDocument/2006/math" xmlns:v="urn:schemas-microsoft-com:vml" xmlns:wp14="http://schemas.microsoft.com/office/word/2010/wordprocessingDrawing" xmlns:wp="http://schemas.openxmlformats.org/drawingml/2006/wordprocessingDrawing" xmlns:w10="urn:schemas-microsoft-com:office:word" xmlns:w="http://schemas.openxmlformats.org/wordprocessingml/2006/main" xmlns:w14="http://schemas.microsoft.com/office/word/2010/wordml" xmlns:w15="http://schemas.microsoft.com/office/word/2012/wordml" xmlns:w16cex="http://schemas.microsoft.com/office/word/2018/wordml/cex" xmlns:w16cid="http://schemas.microsoft.com/office/word/2016/wordml/cid" xmlns:w16="http://schemas.microsoft.com/office/word/2018/wordml" xmlns:w16sdtdh="http://schemas.microsoft.com/office/word/2020/wordml/sdtdatahash" xmlns:w16se="http://schemas.microsoft.com/office/word/2015/wordml/symex" xmlns:wpg="http://schemas.microsoft.com/office/word/2010/wordprocessingGroup" xmlns:wpi="http://schemas.microsoft.com/office/word/2010/wordprocessingInk" xmlns:wne="http://schemas.microsoft.com/office/word/2006/wordml" xmlns:wps="http://schemas.microsoft.com/office/word/2010/wordprocessingShape" mc:Ignorable="w14 w15 w16se w16cid w16 w16cex w16sdtdh wp14">
+<w:endnotes xmlns:wpc="http://schemas.microsoft.com/office/word/2010/wordprocessingCanvas" xmlns:mc="http://schemas.openxmlformats.org/markup-compatibility/2006" xmlns:o="urn:schemas-microsoft-com:office:office" xmlns:r="http://schemas.openxmlformats.org/officeDocument/2006/relationships" xmlns:m="http://schemas.openxmlformats.org/officeDocument/2006/math" xmlns:v="urn:schemas-microsoft-com:vml" xmlns:wp14="http://schemas.microsoft.com/office/word/2010/wordprocessingDrawing" xmlns:wp="http://schemas.openxmlformats.org/drawingml/2006/wordprocessingDrawing" xmlns:w10="urn:schemas-microsoft-com:office:word" xmlns:w="http://schemas.openxmlformats.org/wordprocessingml/2006/main" xmlns:w14="http://schemas.microsoft.com/office/word/2010/wordml" xmlns:w15="http://schemas.microsoft.com/office/word/2012/wordml" xmlns:wpg="http://schemas.microsoft.com/office/word/2010/wordprocessingGroup" xmlns:wpi="http://schemas.microsoft.com/office/word/2010/wordprocessingInk" xmlns:wne="http://schemas.microsoft.com/office/word/2006/wordml" xmlns:wps="http://schemas.microsoft.com/office/word/2010/wordprocessingShape" mc:Ignorable="w14 w15 wp14">
   <w:endnote w:type="separator" w:id="-1">
     <w:p>
       <w:pPr>
@@ -3000,7 +3087,7 @@
 </file>
 
 <file path=word/footer1.xml><?xml version="1.0" encoding="utf-8"?>
-<w:ftr xmlns:wpc="http://schemas.microsoft.com/office/word/2010/wordprocessingCanvas" xmlns:cx="http://schemas.microsoft.com/office/drawing/2014/chartex" xmlns:cx1="http://schemas.microsoft.com/office/drawing/2015/9/8/chartex" xmlns:cx2="http://schemas.microsoft.com/office/drawing/2015/10/21/chartex" xmlns:cx3="http://schemas.microsoft.com/office/drawing/2016/5/9/chartex" xmlns:cx4="http://schemas.microsoft.com/office/drawing/2016/5/10/chartex" xmlns:cx5="http://schemas.microsoft.com/office/drawing/2016/5/11/chartex" xmlns:cx6="http://schemas.microsoft.com/office/drawing/2016/5/12/chartex" xmlns:cx7="http://schemas.microsoft.com/office/drawing/2016/5/13/chartex" xmlns:cx8="http://schemas.microsoft.com/office/drawing/2016/5/14/chartex" xmlns:mc="http://schemas.openxmlformats.org/markup-compatibility/2006" xmlns:aink="http://schemas.microsoft.com/office/drawing/2016/ink" xmlns:am3d="http://schemas.microsoft.com/office/drawing/2017/model3d" xmlns:o="urn:schemas-microsoft-com:office:office" xmlns:oel="http://schemas.microsoft.com/office/2019/extlst" xmlns:r="http://schemas.openxmlformats.org/officeDocument/2006/relationships" xmlns:m="http://schemas.openxmlformats.org/officeDocument/2006/math" xmlns:v="urn:schemas-microsoft-com:vml" xmlns:wp14="http://schemas.microsoft.com/office/word/2010/wordprocessingDrawing" xmlns:wp="http://schemas.openxmlformats.org/drawingml/2006/wordprocessingDrawing" xmlns:w10="urn:schemas-microsoft-com:office:word" xmlns:w="http://schemas.openxmlformats.org/wordprocessingml/2006/main" xmlns:w14="http://schemas.microsoft.com/office/word/2010/wordml" xmlns:w15="http://schemas.microsoft.com/office/word/2012/wordml" xmlns:w16cex="http://schemas.microsoft.com/office/word/2018/wordml/cex" xmlns:w16cid="http://schemas.microsoft.com/office/word/2016/wordml/cid" xmlns:w16="http://schemas.microsoft.com/office/word/2018/wordml" xmlns:w16sdtdh="http://schemas.microsoft.com/office/word/2020/wordml/sdtdatahash" xmlns:w16se="http://schemas.microsoft.com/office/word/2015/wordml/symex" xmlns:wpg="http://schemas.microsoft.com/office/word/2010/wordprocessingGroup" xmlns:wpi="http://schemas.microsoft.com/office/word/2010/wordprocessingInk" xmlns:wne="http://schemas.microsoft.com/office/word/2006/wordml" xmlns:wps="http://schemas.microsoft.com/office/word/2010/wordprocessingShape" mc:Ignorable="w14 w15 w16se w16cid w16 w16cex w16sdtdh wp14">
+<w:ftr xmlns:wpc="http://schemas.microsoft.com/office/word/2010/wordprocessingCanvas" xmlns:mc="http://schemas.openxmlformats.org/markup-compatibility/2006" xmlns:o="urn:schemas-microsoft-com:office:office" xmlns:r="http://schemas.openxmlformats.org/officeDocument/2006/relationships" xmlns:m="http://schemas.openxmlformats.org/officeDocument/2006/math" xmlns:v="urn:schemas-microsoft-com:vml" xmlns:wp14="http://schemas.microsoft.com/office/word/2010/wordprocessingDrawing" xmlns:wp="http://schemas.openxmlformats.org/drawingml/2006/wordprocessingDrawing" xmlns:w10="urn:schemas-microsoft-com:office:word" xmlns:w="http://schemas.openxmlformats.org/wordprocessingml/2006/main" xmlns:w14="http://schemas.microsoft.com/office/word/2010/wordml" xmlns:w15="http://schemas.microsoft.com/office/word/2012/wordml" xmlns:wpg="http://schemas.microsoft.com/office/word/2010/wordprocessingGroup" xmlns:wpi="http://schemas.microsoft.com/office/word/2010/wordprocessingInk" xmlns:wne="http://schemas.microsoft.com/office/word/2006/wordml" xmlns:wps="http://schemas.microsoft.com/office/word/2010/wordprocessingShape" mc:Ignorable="w14 w15 wp14">
   <w:sdt>
     <w:sdtPr>
       <w:rPr>
@@ -3014,6 +3101,7 @@
         <w:docPartUnique/>
       </w:docPartObj>
     </w:sdtPr>
+    <w:sdtEndPr/>
     <w:sdtContent>
       <w:sdt>
         <w:sdtPr>
@@ -3028,6 +3116,7 @@
             <w:docPartUnique/>
           </w:docPartObj>
         </w:sdtPr>
+        <w:sdtEndPr/>
         <w:sdtContent>
           <w:p>
             <w:pPr>
@@ -3086,7 +3175,7 @@
                 <w:sz w:val="16"/>
                 <w:szCs w:val="16"/>
               </w:rPr>
-              <w:t>2</w:t>
+              <w:t>4</w:t>
             </w:r>
             <w:r>
               <w:rPr>
@@ -3145,7 +3234,7 @@
                 <w:sz w:val="16"/>
                 <w:szCs w:val="16"/>
               </w:rPr>
-              <w:t>2</w:t>
+              <w:t>4</w:t>
             </w:r>
             <w:r>
               <w:rPr>
@@ -3171,7 +3260,7 @@
 </file>
 
 <file path=word/footnotes.xml><?xml version="1.0" encoding="utf-8"?>
-<w:footnotes xmlns:wpc="http://schemas.microsoft.com/office/word/2010/wordprocessingCanvas" xmlns:cx="http://schemas.microsoft.com/office/drawing/2014/chartex" xmlns:cx1="http://schemas.microsoft.com/office/drawing/2015/9/8/chartex" xmlns:cx2="http://schemas.microsoft.com/office/drawing/2015/10/21/chartex" xmlns:cx3="http://schemas.microsoft.com/office/drawing/2016/5/9/chartex" xmlns:cx4="http://schemas.microsoft.com/office/drawing/2016/5/10/chartex" xmlns:cx5="http://schemas.microsoft.com/office/drawing/2016/5/11/chartex" xmlns:cx6="http://schemas.microsoft.com/office/drawing/2016/5/12/chartex" xmlns:cx7="http://schemas.microsoft.com/office/drawing/2016/5/13/chartex" xmlns:cx8="http://schemas.microsoft.com/office/drawing/2016/5/14/chartex" xmlns:mc="http://schemas.openxmlformats.org/markup-compatibility/2006" xmlns:aink="http://schemas.microsoft.com/office/drawing/2016/ink" xmlns:am3d="http://schemas.microsoft.com/office/drawing/2017/model3d" xmlns:o="urn:schemas-microsoft-com:office:office" xmlns:oel="http://schemas.microsoft.com/office/2019/extlst" xmlns:r="http://schemas.openxmlformats.org/officeDocument/2006/relationships" xmlns:m="http://schemas.openxmlformats.org/officeDocument/2006/math" xmlns:v="urn:schemas-microsoft-com:vml" xmlns:wp14="http://schemas.microsoft.com/office/word/2010/wordprocessingDrawing" xmlns:wp="http://schemas.openxmlformats.org/drawingml/2006/wordprocessingDrawing" xmlns:w10="urn:schemas-microsoft-com:office:word" xmlns:w="http://schemas.openxmlformats.org/wordprocessingml/2006/main" xmlns:w14="http://schemas.microsoft.com/office/word/2010/wordml" xmlns:w15="http://schemas.microsoft.com/office/word/2012/wordml" xmlns:w16cex="http://schemas.microsoft.com/office/word/2018/wordml/cex" xmlns:w16cid="http://schemas.microsoft.com/office/word/2016/wordml/cid" xmlns:w16="http://schemas.microsoft.com/office/word/2018/wordml" xmlns:w16sdtdh="http://schemas.microsoft.com/office/word/2020/wordml/sdtdatahash" xmlns:w16se="http://schemas.microsoft.com/office/word/2015/wordml/symex" xmlns:wpg="http://schemas.microsoft.com/office/word/2010/wordprocessingGroup" xmlns:wpi="http://schemas.microsoft.com/office/word/2010/wordprocessingInk" xmlns:wne="http://schemas.microsoft.com/office/word/2006/wordml" xmlns:wps="http://schemas.microsoft.com/office/word/2010/wordprocessingShape" mc:Ignorable="w14 w15 w16se w16cid w16 w16cex w16sdtdh wp14">
+<w:footnotes xmlns:wpc="http://schemas.microsoft.com/office/word/2010/wordprocessingCanvas" xmlns:mc="http://schemas.openxmlformats.org/markup-compatibility/2006" xmlns:o="urn:schemas-microsoft-com:office:office" xmlns:r="http://schemas.openxmlformats.org/officeDocument/2006/relationships" xmlns:m="http://schemas.openxmlformats.org/officeDocument/2006/math" xmlns:v="urn:schemas-microsoft-com:vml" xmlns:wp14="http://schemas.microsoft.com/office/word/2010/wordprocessingDrawing" xmlns:wp="http://schemas.openxmlformats.org/drawingml/2006/wordprocessingDrawing" xmlns:w10="urn:schemas-microsoft-com:office:word" xmlns:w="http://schemas.openxmlformats.org/wordprocessingml/2006/main" xmlns:w14="http://schemas.microsoft.com/office/word/2010/wordml" xmlns:w15="http://schemas.microsoft.com/office/word/2012/wordml" xmlns:wpg="http://schemas.microsoft.com/office/word/2010/wordprocessingGroup" xmlns:wpi="http://schemas.microsoft.com/office/word/2010/wordprocessingInk" xmlns:wne="http://schemas.microsoft.com/office/word/2006/wordml" xmlns:wps="http://schemas.microsoft.com/office/word/2010/wordprocessingShape" mc:Ignorable="w14 w15 wp14">
   <w:footnote w:type="separator" w:id="-1">
     <w:p>
       <w:pPr>
@@ -3196,7 +3285,7 @@
 </file>
 
 <file path=word/numbering.xml><?xml version="1.0" encoding="utf-8"?>
-<w:numbering xmlns:wpc="http://schemas.microsoft.com/office/word/2010/wordprocessingCanvas" xmlns:cx="http://schemas.microsoft.com/office/drawing/2014/chartex" xmlns:cx1="http://schemas.microsoft.com/office/drawing/2015/9/8/chartex" xmlns:cx2="http://schemas.microsoft.com/office/drawing/2015/10/21/chartex" xmlns:cx3="http://schemas.microsoft.com/office/drawing/2016/5/9/chartex" xmlns:cx4="http://schemas.microsoft.com/office/drawing/2016/5/10/chartex" xmlns:cx5="http://schemas.microsoft.com/office/drawing/2016/5/11/chartex" xmlns:cx6="http://schemas.microsoft.com/office/drawing/2016/5/12/chartex" xmlns:cx7="http://schemas.microsoft.com/office/drawing/2016/5/13/chartex" xmlns:cx8="http://schemas.microsoft.com/office/drawing/2016/5/14/chartex" xmlns:mc="http://schemas.openxmlformats.org/markup-compatibility/2006" xmlns:aink="http://schemas.microsoft.com/office/drawing/2016/ink" xmlns:am3d="http://schemas.microsoft.com/office/drawing/2017/model3d" xmlns:o="urn:schemas-microsoft-com:office:office" xmlns:oel="http://schemas.microsoft.com/office/2019/extlst" xmlns:r="http://schemas.openxmlformats.org/officeDocument/2006/relationships" xmlns:m="http://schemas.openxmlformats.org/officeDocument/2006/math" xmlns:v="urn:schemas-microsoft-com:vml" xmlns:wp14="http://schemas.microsoft.com/office/word/2010/wordprocessingDrawing" xmlns:wp="http://schemas.openxmlformats.org/drawingml/2006/wordprocessingDrawing" xmlns:w10="urn:schemas-microsoft-com:office:word" xmlns:w="http://schemas.openxmlformats.org/wordprocessingml/2006/main" xmlns:w14="http://schemas.microsoft.com/office/word/2010/wordml" xmlns:w15="http://schemas.microsoft.com/office/word/2012/wordml" xmlns:w16cex="http://schemas.microsoft.com/office/word/2018/wordml/cex" xmlns:w16cid="http://schemas.microsoft.com/office/word/2016/wordml/cid" xmlns:w16="http://schemas.microsoft.com/office/word/2018/wordml" xmlns:w16sdtdh="http://schemas.microsoft.com/office/word/2020/wordml/sdtdatahash" xmlns:w16se="http://schemas.microsoft.com/office/word/2015/wordml/symex" xmlns:wpg="http://schemas.microsoft.com/office/word/2010/wordprocessingGroup" xmlns:wpi="http://schemas.microsoft.com/office/word/2010/wordprocessingInk" xmlns:wne="http://schemas.microsoft.com/office/word/2006/wordml" xmlns:wps="http://schemas.microsoft.com/office/word/2010/wordprocessingShape" mc:Ignorable="w14 w15 w16se w16cid w16 w16cex w16sdtdh wp14">
+<w:numbering xmlns:wpc="http://schemas.microsoft.com/office/word/2010/wordprocessingCanvas" xmlns:mc="http://schemas.openxmlformats.org/markup-compatibility/2006" xmlns:o="urn:schemas-microsoft-com:office:office" xmlns:r="http://schemas.openxmlformats.org/officeDocument/2006/relationships" xmlns:m="http://schemas.openxmlformats.org/officeDocument/2006/math" xmlns:v="urn:schemas-microsoft-com:vml" xmlns:wp14="http://schemas.microsoft.com/office/word/2010/wordprocessingDrawing" xmlns:wp="http://schemas.openxmlformats.org/drawingml/2006/wordprocessingDrawing" xmlns:w10="urn:schemas-microsoft-com:office:word" xmlns:w="http://schemas.openxmlformats.org/wordprocessingml/2006/main" xmlns:w14="http://schemas.microsoft.com/office/word/2010/wordml" xmlns:w15="http://schemas.microsoft.com/office/word/2012/wordml" xmlns:wpg="http://schemas.microsoft.com/office/word/2010/wordprocessingGroup" xmlns:wpi="http://schemas.microsoft.com/office/word/2010/wordprocessingInk" xmlns:wne="http://schemas.microsoft.com/office/word/2006/wordml" xmlns:wps="http://schemas.microsoft.com/office/word/2010/wordprocessingShape" mc:Ignorable="w14 w15 wp14">
   <w:abstractNum w:abstractNumId="0" w15:restartNumberingAfterBreak="0">
     <w:nsid w:val="119E0932"/>
     <w:multiLevelType w:val="hybridMultilevel"/>
@@ -4023,35 +4112,35 @@
       </w:pPr>
     </w:lvl>
   </w:abstractNum>
-  <w:num w:numId="1" w16cid:durableId="1128427311">
+  <w:num w:numId="1">
     <w:abstractNumId w:val="1"/>
   </w:num>
-  <w:num w:numId="2" w16cid:durableId="1474330593">
+  <w:num w:numId="2">
     <w:abstractNumId w:val="3"/>
   </w:num>
-  <w:num w:numId="3" w16cid:durableId="1996569599">
+  <w:num w:numId="3">
     <w:abstractNumId w:val="5"/>
   </w:num>
-  <w:num w:numId="4" w16cid:durableId="506361527">
+  <w:num w:numId="4">
     <w:abstractNumId w:val="7"/>
   </w:num>
-  <w:num w:numId="5" w16cid:durableId="210770757">
+  <w:num w:numId="5">
     <w:abstractNumId w:val="4"/>
   </w:num>
-  <w:num w:numId="6" w16cid:durableId="767196942">
+  <w:num w:numId="6">
     <w:abstractNumId w:val="0"/>
   </w:num>
-  <w:num w:numId="7" w16cid:durableId="1590692468">
+  <w:num w:numId="7">
     <w:abstractNumId w:val="2"/>
   </w:num>
-  <w:num w:numId="8" w16cid:durableId="1719547779">
+  <w:num w:numId="8">
     <w:abstractNumId w:val="6"/>
   </w:num>
 </w:numbering>
 </file>
 
 <file path=word/styles.xml><?xml version="1.0" encoding="utf-8"?>
-<w:styles xmlns:mc="http://schemas.openxmlformats.org/markup-compatibility/2006" xmlns:r="http://schemas.openxmlformats.org/officeDocument/2006/relationships" xmlns:w="http://schemas.openxmlformats.org/wordprocessingml/2006/main" xmlns:w14="http://schemas.microsoft.com/office/word/2010/wordml" xmlns:w15="http://schemas.microsoft.com/office/word/2012/wordml" xmlns:w16cex="http://schemas.microsoft.com/office/word/2018/wordml/cex" xmlns:w16cid="http://schemas.microsoft.com/office/word/2016/wordml/cid" xmlns:w16="http://schemas.microsoft.com/office/word/2018/wordml" xmlns:w16sdtdh="http://schemas.microsoft.com/office/word/2020/wordml/sdtdatahash" xmlns:w16se="http://schemas.microsoft.com/office/word/2015/wordml/symex" mc:Ignorable="w14 w15 w16se w16cid w16 w16cex w16sdtdh">
+<w:styles xmlns:mc="http://schemas.openxmlformats.org/markup-compatibility/2006" xmlns:r="http://schemas.openxmlformats.org/officeDocument/2006/relationships" xmlns:w="http://schemas.openxmlformats.org/wordprocessingml/2006/main" xmlns:w14="http://schemas.microsoft.com/office/word/2010/wordml" xmlns:w15="http://schemas.microsoft.com/office/word/2012/wordml" mc:Ignorable="w14 w15">
   <w:docDefaults>
     <w:rPrDefault>
       <w:rPr>
@@ -4067,7 +4156,7 @@
       </w:pPr>
     </w:pPrDefault>
   </w:docDefaults>
-  <w:latentStyles w:defLockedState="0" w:defUIPriority="99" w:defSemiHidden="0" w:defUnhideWhenUsed="0" w:defQFormat="0" w:count="376">
+  <w:latentStyles w:defLockedState="0" w:defUIPriority="99" w:defSemiHidden="0" w:defUnhideWhenUsed="0" w:defQFormat="0" w:count="371">
     <w:lsdException w:name="Normal" w:uiPriority="0" w:qFormat="1"/>
     <w:lsdException w:name="heading 1" w:uiPriority="9" w:qFormat="1"/>
     <w:lsdException w:name="heading 2" w:semiHidden="1" w:uiPriority="9" w:unhideWhenUsed="1" w:qFormat="1"/>
@@ -4439,11 +4528,6 @@
     <w:lsdException w:name="List Table 5 Dark Accent 6" w:uiPriority="50"/>
     <w:lsdException w:name="List Table 6 Colorful Accent 6" w:uiPriority="51"/>
     <w:lsdException w:name="List Table 7 Colorful Accent 6" w:uiPriority="52"/>
-    <w:lsdException w:name="Mention" w:semiHidden="1" w:unhideWhenUsed="1"/>
-    <w:lsdException w:name="Smart Hyperlink" w:semiHidden="1" w:unhideWhenUsed="1"/>
-    <w:lsdException w:name="Hashtag" w:semiHidden="1" w:unhideWhenUsed="1"/>
-    <w:lsdException w:name="Unresolved Mention" w:semiHidden="1" w:unhideWhenUsed="1"/>
-    <w:lsdException w:name="Smart Link" w:semiHidden="1" w:unhideWhenUsed="1"/>
   </w:latentStyles>
   <w:style w:type="paragraph" w:default="1" w:styleId="Normal">
     <w:name w:val="Normal"/>

</xml_diff>